<commit_message>
Finished Project Specification Document
</commit_message>
<xml_diff>
--- a/Project Specification Document.docx
+++ b/Project Specification Document.docx
@@ -38,8 +38,6 @@
       <w:r>
         <w:t xml:space="preserve"> which will allow multiple points to be played. </w:t>
       </w:r>
-      <w:bookmarkStart w:id="0" w:name="_GoBack"/>
-      <w:bookmarkEnd w:id="0"/>
     </w:p>
     <w:p>
       <w:pPr>
@@ -48,6 +46,291 @@
       <w:r>
         <w:t>Project Design</w:t>
       </w:r>
+    </w:p>
+    <w:p>
+      <w:pPr>
+        <w:pStyle w:val="Heading2"/>
+      </w:pPr>
+      <w:r>
+        <w:t>Functions Used</w:t>
+      </w:r>
+    </w:p>
+    <w:p>
+      <w:proofErr w:type="spellStart"/>
+      <w:r>
+        <w:t>GetAsyncKeyState</w:t>
+      </w:r>
+      <w:proofErr w:type="spellEnd"/>
+      <w:r>
+        <w:t>: Checks the state of a given key</w:t>
+      </w:r>
+    </w:p>
+    <w:p>
+      <w:proofErr w:type="spellStart"/>
+      <w:r>
+        <w:t>CreateRectRgn</w:t>
+      </w:r>
+      <w:proofErr w:type="spellEnd"/>
+      <w:r>
+        <w:t>: Creates a rectangular region that can be used for various purposes</w:t>
+      </w:r>
+    </w:p>
+    <w:p>
+      <w:proofErr w:type="spellStart"/>
+      <w:r>
+        <w:t>CreateSolidBrush</w:t>
+      </w:r>
+      <w:proofErr w:type="spellEnd"/>
+      <w:r>
+        <w:t xml:space="preserve">: Used with </w:t>
+      </w:r>
+      <w:proofErr w:type="spellStart"/>
+      <w:r>
+        <w:t>FillRgn</w:t>
+      </w:r>
+      <w:proofErr w:type="spellEnd"/>
+      <w:r>
+        <w:t>, this function enables you to fill a region with a selected color</w:t>
+      </w:r>
+    </w:p>
+    <w:p>
+      <w:proofErr w:type="spellStart"/>
+      <w:r>
+        <w:t>FillRgn</w:t>
+      </w:r>
+      <w:proofErr w:type="spellEnd"/>
+      <w:r>
+        <w:t>: Fills the selected region with the selected color using the selected brush</w:t>
+      </w:r>
+    </w:p>
+    <w:p>
+      <w:r>
+        <w:t>We also wrote two procedures to handle collision logic and move the paddles.</w:t>
+      </w:r>
+    </w:p>
+    <w:p>
+      <w:pPr>
+        <w:pStyle w:val="Heading2"/>
+      </w:pPr>
+      <w:r>
+        <w:t>Program Flow</w:t>
+      </w:r>
+    </w:p>
+    <w:p>
+      <w:pPr>
+        <w:pStyle w:val="Heading3"/>
+      </w:pPr>
+      <w:r>
+        <w:t>main</w:t>
+      </w:r>
+    </w:p>
+    <w:p>
+      <w:r>
+        <w:t>Get a handle to the current process</w:t>
+      </w:r>
+    </w:p>
+    <w:p>
+      <w:r>
+        <w:t>Load the program’s icon and cursor</w:t>
+      </w:r>
+    </w:p>
+    <w:p>
+      <w:r>
+        <w:t>Register the window class</w:t>
+      </w:r>
+    </w:p>
+    <w:p>
+      <w:r>
+        <w:t>Create the application’s main window (show message if failed)</w:t>
+      </w:r>
+    </w:p>
+    <w:p>
+      <w:r>
+        <w:t>Display a greeting message</w:t>
+      </w:r>
+    </w:p>
+    <w:p>
+      <w:r>
+        <w:t>Set up a timer</w:t>
+      </w:r>
+    </w:p>
+    <w:p>
+      <w:r>
+        <w:t>Show and draw the window</w:t>
+      </w:r>
+    </w:p>
+    <w:p>
+      <w:r>
+        <w:t>Begin message handling loop</w:t>
+      </w:r>
+    </w:p>
+    <w:p>
+      <w:r>
+        <w:t>Exit program if no more messages</w:t>
+      </w:r>
+    </w:p>
+    <w:p>
+      <w:pPr>
+        <w:pStyle w:val="Heading3"/>
+      </w:pPr>
+      <w:proofErr w:type="spellStart"/>
+      <w:r>
+        <w:t>WinProc</w:t>
+      </w:r>
+      <w:proofErr w:type="spellEnd"/>
+    </w:p>
+    <w:p>
+      <w:r>
+        <w:t>Check for message types and take the appropriate action:</w:t>
+      </w:r>
+    </w:p>
+    <w:p>
+      <w:r>
+        <w:tab/>
+        <w:t>Create the window</w:t>
+      </w:r>
+    </w:p>
+    <w:p>
+      <w:r>
+        <w:tab/>
+        <w:t>Close the window</w:t>
+      </w:r>
+    </w:p>
+    <w:p>
+      <w:r>
+        <w:tab/>
+        <w:t>Check the timer</w:t>
+      </w:r>
+    </w:p>
+    <w:p>
+      <w:r>
+        <w:tab/>
+        <w:t>Redraw the window</w:t>
+      </w:r>
+    </w:p>
+    <w:p>
+      <w:r>
+        <w:lastRenderedPageBreak/>
+        <w:t>When the window is redrawn:</w:t>
+      </w:r>
+    </w:p>
+    <w:p>
+      <w:r>
+        <w:tab/>
+        <w:t>Move the box</w:t>
+      </w:r>
+    </w:p>
+    <w:p>
+      <w:r>
+        <w:tab/>
+      </w:r>
+      <w:r>
+        <w:tab/>
+        <w:t>X position</w:t>
+      </w:r>
+    </w:p>
+    <w:p>
+      <w:r>
+        <w:tab/>
+      </w:r>
+      <w:r>
+        <w:tab/>
+        <w:t>Y position</w:t>
+      </w:r>
+    </w:p>
+    <w:p>
+      <w:r>
+        <w:tab/>
+        <w:t>Update paddle locations (</w:t>
+      </w:r>
+      <w:proofErr w:type="spellStart"/>
+      <w:r>
+        <w:t>UpdatePaddles</w:t>
+      </w:r>
+      <w:proofErr w:type="spellEnd"/>
+      <w:r>
+        <w:t xml:space="preserve"> process)</w:t>
+      </w:r>
+    </w:p>
+    <w:p>
+      <w:r>
+        <w:tab/>
+        <w:t>Draw the box (ball)</w:t>
+      </w:r>
+    </w:p>
+    <w:p>
+      <w:r>
+        <w:tab/>
+        <w:t>Draw the paddles based on new locations</w:t>
+      </w:r>
+    </w:p>
+    <w:p>
+      <w:r>
+        <w:tab/>
+        <w:t>Check for paddle/ball collision (</w:t>
+      </w:r>
+      <w:proofErr w:type="spellStart"/>
+      <w:r>
+        <w:t>BounceBall</w:t>
+      </w:r>
+      <w:proofErr w:type="spellEnd"/>
+      <w:r>
+        <w:t xml:space="preserve"> process)</w:t>
+      </w:r>
+    </w:p>
+    <w:p>
+      <w:r>
+        <w:tab/>
+        <w:t>If no paddle collision, bounce the ball off the edge of the playing field</w:t>
+      </w:r>
+    </w:p>
+    <w:p>
+      <w:r>
+        <w:tab/>
+        <w:t>Output the scoreboard</w:t>
+      </w:r>
+    </w:p>
+    <w:p>
+      <w:r>
+        <w:t>Check for any other messages</w:t>
+      </w:r>
+    </w:p>
+    <w:p>
+      <w:pPr>
+        <w:pStyle w:val="Heading3"/>
+      </w:pPr>
+      <w:proofErr w:type="spellStart"/>
+      <w:r>
+        <w:t>UpdatePaddles</w:t>
+      </w:r>
+      <w:proofErr w:type="spellEnd"/>
+    </w:p>
+    <w:p>
+      <w:r>
+        <w:t>Check the state of each key and move paddles as appropriate</w:t>
+      </w:r>
+    </w:p>
+    <w:p>
+      <w:pPr>
+        <w:pStyle w:val="Heading3"/>
+      </w:pPr>
+      <w:proofErr w:type="spellStart"/>
+      <w:r>
+        <w:t>BounceBall</w:t>
+      </w:r>
+      <w:proofErr w:type="spellEnd"/>
+    </w:p>
+    <w:p>
+      <w:r>
+        <w:t>Check left paddle and bounce ball if collision detected</w:t>
+      </w:r>
+    </w:p>
+    <w:p>
+      <w:r>
+        <w:t>Check right paddle and bounce ball if collision detected</w:t>
+      </w:r>
+      <w:bookmarkStart w:id="0" w:name="_GoBack"/>
+      <w:bookmarkEnd w:id="0"/>
     </w:p>
     <w:sectPr>
       <w:pgSz w:w="12240" w:h="15840"/>
@@ -478,6 +761,50 @@
       <w:szCs w:val="32"/>
     </w:rPr>
   </w:style>
+  <w:style w:type="paragraph" w:styleId="Heading2">
+    <w:name w:val="heading 2"/>
+    <w:basedOn w:val="Normal"/>
+    <w:next w:val="Normal"/>
+    <w:link w:val="Heading2Char"/>
+    <w:uiPriority w:val="9"/>
+    <w:unhideWhenUsed/>
+    <w:qFormat/>
+    <w:rsid w:val="00662916"/>
+    <w:pPr>
+      <w:keepNext/>
+      <w:keepLines/>
+      <w:spacing w:before="40" w:after="0"/>
+      <w:outlineLvl w:val="1"/>
+    </w:pPr>
+    <w:rPr>
+      <w:rFonts w:asciiTheme="majorHAnsi" w:eastAsiaTheme="majorEastAsia" w:hAnsiTheme="majorHAnsi" w:cstheme="majorBidi"/>
+      <w:color w:val="2F5496" w:themeColor="accent1" w:themeShade="BF"/>
+      <w:sz w:val="26"/>
+      <w:szCs w:val="26"/>
+    </w:rPr>
+  </w:style>
+  <w:style w:type="paragraph" w:styleId="Heading3">
+    <w:name w:val="heading 3"/>
+    <w:basedOn w:val="Normal"/>
+    <w:next w:val="Normal"/>
+    <w:link w:val="Heading3Char"/>
+    <w:uiPriority w:val="9"/>
+    <w:unhideWhenUsed/>
+    <w:qFormat/>
+    <w:rsid w:val="009E0C5E"/>
+    <w:pPr>
+      <w:keepNext/>
+      <w:keepLines/>
+      <w:spacing w:before="40" w:after="0"/>
+      <w:outlineLvl w:val="2"/>
+    </w:pPr>
+    <w:rPr>
+      <w:rFonts w:asciiTheme="majorHAnsi" w:eastAsiaTheme="majorEastAsia" w:hAnsiTheme="majorHAnsi" w:cstheme="majorBidi"/>
+      <w:color w:val="1F3763" w:themeColor="accent1" w:themeShade="7F"/>
+      <w:sz w:val="24"/>
+      <w:szCs w:val="24"/>
+    </w:rPr>
+  </w:style>
   <w:style w:type="character" w:default="1" w:styleId="DefaultParagraphFont">
     <w:name w:val="Default Paragraph Font"/>
     <w:uiPriority w:val="1"/>
@@ -581,6 +908,32 @@
       <w:color w:val="2F5496" w:themeColor="accent1" w:themeShade="BF"/>
       <w:sz w:val="32"/>
       <w:szCs w:val="32"/>
+    </w:rPr>
+  </w:style>
+  <w:style w:type="character" w:customStyle="1" w:styleId="Heading2Char">
+    <w:name w:val="Heading 2 Char"/>
+    <w:basedOn w:val="DefaultParagraphFont"/>
+    <w:link w:val="Heading2"/>
+    <w:uiPriority w:val="9"/>
+    <w:rsid w:val="00662916"/>
+    <w:rPr>
+      <w:rFonts w:asciiTheme="majorHAnsi" w:eastAsiaTheme="majorEastAsia" w:hAnsiTheme="majorHAnsi" w:cstheme="majorBidi"/>
+      <w:color w:val="2F5496" w:themeColor="accent1" w:themeShade="BF"/>
+      <w:sz w:val="26"/>
+      <w:szCs w:val="26"/>
+    </w:rPr>
+  </w:style>
+  <w:style w:type="character" w:customStyle="1" w:styleId="Heading3Char">
+    <w:name w:val="Heading 3 Char"/>
+    <w:basedOn w:val="DefaultParagraphFont"/>
+    <w:link w:val="Heading3"/>
+    <w:uiPriority w:val="9"/>
+    <w:rsid w:val="009E0C5E"/>
+    <w:rPr>
+      <w:rFonts w:asciiTheme="majorHAnsi" w:eastAsiaTheme="majorEastAsia" w:hAnsiTheme="majorHAnsi" w:cstheme="majorBidi"/>
+      <w:color w:val="1F3763" w:themeColor="accent1" w:themeShade="7F"/>
+      <w:sz w:val="24"/>
+      <w:szCs w:val="24"/>
     </w:rPr>
   </w:style>
 </w:styles>

</xml_diff>